<commit_message>
Page breaks and dividers done
</commit_message>
<xml_diff>
--- a/spec/fixtures/sample.docx
+++ b/spec/fixtures/sample.docx
@@ -12,6 +12,20 @@
         <w:t xml:space="preserve">Body copy</w:t>
       </w:r>
     </w:p>
+    <w:p>
+      <w:r>
+        <w:br w:type="page"/>
+      </w:r>
+    </w:p>
+    <w:p/>
+    <w:p>
+      <w:pPr>
+        <w:pBdr>
+          <w:bottom w:color="auto" w:space="1" w:sz="6" w:val="single"/>
+        </w:pBdr>
+      </w:pPr>
+    </w:p>
+    <w:p/>
     <w:sectPr>
       <w:pgSz w:h="15840" w:w="11906"/>
       <w:pgMar w:bottom="1133.8582677165355" w:footer="708" w:gutter="0" w:header="708" w:left="1133.8582677165355" w:right="1133.8582677165355" w:top="1133.8582677165355"/>

</xml_diff>

<commit_message>
Stop passing reference to the document everywhere
</commit_message>
<xml_diff>
--- a/spec/fixtures/sample.docx
+++ b/spec/fixtures/sample.docx
@@ -1,6 +1,6 @@
 
 <file path=word/document.xml><?xml version="1.0" encoding="utf-8"?>
-<w:document xmlns:mc="http://schemas.openxmlformats.org/markup-compatibility/2006" xmlns:o="urn:schemas-microsoft-com:office:office" xmlns:oel="http://schemas.microsoft.com/office/2019/extlst" xmlns:r="http://schemas.openxmlformats.org/officeDocument/2006/relationships" xmlns:v="urn:schemas-microsoft-com:vml" xmlns:w="http://schemas.openxmlformats.org/wordprocessingml/2006/main" xmlns:w10="urn:schemas-microsoft-com:office:word" xmlns:w14="http://schemas.microsoft.com/office/word/2010/wordml" xmlns:w15="http://schemas.microsoft.com/office/word/2012/wordml" xmlns:w16="http://schemas.microsoft.com/office/word/2018/wordml" xmlns:w16cex="http://schemas.microsoft.com/office/word/2018/wordml/cex" xmlns:w16cid="http://schemas.microsoft.com/office/word/2016/wordml/cid" xmlns:w16sdtdh="http://schemas.microsoft.com/office/word/2020/wordml/sdtdatahash" xmlns:w16se="http://schemas.microsoft.com/office/word/2015/wordml/symex" xmlns:wne="http://schemas.microsoft.com/office/word/2006/wordml" xmlns:wp="http://schemas.openxmlformats.org/drawingml/2006/wordprocessingDrawing" xmlns:wp14="http://schemas.microsoft.com/office/word/2010/wordprocessingDrawing" xmlns:wpc="http://schemas.microsoft.com/office/word/2010/wordprocessingCanvas" xmlns:wpg="http://schemas.microsoft.com/office/word/2010/wordprocessingGroup" xmlns:wpi="http://schemas.microsoft.com/office/word/2010/wordprocessingInk" xmlns:wps="http://schemas.microsoft.com/office/word/2010/wordprocessingShape" mc:Ignorable="w14 w15 w16se w16cid w16 w16cex w16sdtdh wp14">
+<w:document xmlns:aink="http://schemas.microsoft.com/office/drawing/2016/ink" xmlns:am3d="http://schemas.microsoft.com/office/drawing/2017/model3d" xmlns:cx="http://schemas.microsoft.com/office/drawing/2014/chartex" xmlns:cx1="http://schemas.microsoft.com/office/drawing/2015/9/8/chartex" xmlns:cx2="http://schemas.microsoft.com/office/drawing/2015/10/21/chartex" xmlns:cx3="http://schemas.microsoft.com/office/drawing/2016/5/9/chartex" xmlns:cx4="http://schemas.microsoft.com/office/drawing/2016/5/10/chartex" xmlns:cx5="http://schemas.microsoft.com/office/drawing/2016/5/11/chartex" xmlns:cx6="http://schemas.microsoft.com/office/drawing/2016/5/12/chartex" xmlns:cx7="http://schemas.microsoft.com/office/drawing/2016/5/13/chartex" xmlns:cx8="http://schemas.microsoft.com/office/drawing/2016/5/14/chartex" xmlns:m="http://schemas.openxmlformats.org/officeDocument/2006/math" xmlns:mc="http://schemas.openxmlformats.org/markup-compatibility/2006" xmlns:o="urn:schemas-microsoft-com:office:office" xmlns:oel="http://schemas.microsoft.com/office/2019/extlst" xmlns:r="http://schemas.openxmlformats.org/officeDocument/2006/relationships" xmlns:v="urn:schemas-microsoft-com:vml" xmlns:w="http://schemas.openxmlformats.org/wordprocessingml/2006/main" xmlns:w10="urn:schemas-microsoft-com:office:word" xmlns:w14="http://schemas.microsoft.com/office/word/2010/wordml" xmlns:w15="http://schemas.microsoft.com/office/word/2012/wordml" xmlns:w16="http://schemas.microsoft.com/office/word/2018/wordml" xmlns:w16cex="http://schemas.microsoft.com/office/word/2018/wordml/cex" xmlns:w16cid="http://schemas.microsoft.com/office/word/2016/wordml/cid" xmlns:w16sdtdh="http://schemas.microsoft.com/office/word/2020/wordml/sdtdatahash" xmlns:w16se="http://schemas.microsoft.com/office/word/2015/wordml/symex" xmlns:wne="http://schemas.microsoft.com/office/word/2006/wordml" xmlns:wp="http://schemas.openxmlformats.org/drawingml/2006/wordprocessingDrawing" xmlns:wp14="http://schemas.microsoft.com/office/word/2010/wordprocessingDrawing" xmlns:wpc="http://schemas.microsoft.com/office/word/2010/wordprocessingCanvas" xmlns:wpg="http://schemas.microsoft.com/office/word/2010/wordprocessingGroup" xmlns:wpi="http://schemas.microsoft.com/office/word/2010/wordprocessingInk" xmlns:wps="http://schemas.microsoft.com/office/word/2010/wordprocessingShape" mc:Ignorable="w14 w15 w16se w16cid w16 w16cex w16sdtdh wp14">
   <w:body>
     <w:p>
       <w:r>
@@ -35,7 +35,7 @@
           <wp:inline distB="0" distL="0" distR="0" distT="0">
             <wp:extent cx="1440000" cy="720000"/>
             <wp:effectExtent b="0" l="0" r="0" t="0"/>
-            <wp:docPr id="12345678" name="Picture 1"/>
+            <wp:docPr id="12345680" name="Picture 1"/>
             <wp:cNvGraphicFramePr>
               <a:graphicFrameLocks xmlns:a="http://schemas.openxmlformats.org/drawingml/2006/main" noChangeAspect="1"/>
             </wp:cNvGraphicFramePr>
@@ -43,7 +43,109 @@
               <a:graphicData uri="http://schemas.openxmlformats.org/drawingml/2006/picture">
                 <pic:pic xmlns:pic="http://schemas.openxmlformats.org/drawingml/2006/picture">
                   <pic:nvPicPr>
-                    <pic:cNvPr id="12345678" name="Picture 12345678"/>
+                    <pic:cNvPr id="12345680" name="Picture 12345680"/>
+                    <pic:cNvPicPr/>
+                  </pic:nvPicPr>
+                  <pic:blipFill>
+                    <a:blip cstate="print" r:embed="image-4ade6a32">
+                      <a:extLst>
+                        <a:ext uri="{28A0092B-C50C-407E-A947-70E740481C1C}">
+                          <a14:useLocalDpi xmlns:a14="http://schemas.microsoft.com/office/drawing/2010/main" val="0"/>
+                        </a:ext>
+                      </a:extLst>
+                    </a:blip>
+                    <a:stretch>
+                      <a:fillRect/>
+                    </a:stretch>
+                  </pic:blipFill>
+                  <pic:spPr>
+                    <a:xfrm>
+                      <a:off x="0" y="0"/>
+                      <a:ext cx="1440000" cy="720000"/>
+                    </a:xfrm>
+                    <a:prstGeom prst="rect">
+                      <a:avLst/>
+                    </a:prstGeom>
+                  </pic:spPr>
+                </pic:pic>
+              </a:graphicData>
+            </a:graphic>
+          </wp:inline>
+        </w:drawing>
+      </w:r>
+    </w:p>
+    <w:p>
+      <w:pPr>
+        <w:jc w:val="center"/>
+      </w:pPr>
+      <w:r>
+        <w:rPr>
+          <w:noProof/>
+        </w:rPr>
+        <w:drawing>
+          <wp:inline distB="0" distL="0" distR="0" distT="0">
+            <wp:extent cx="1440000" cy="720000"/>
+            <wp:effectExtent b="0" l="0" r="0" t="0"/>
+            <wp:docPr id="12345680" name="Picture 1"/>
+            <wp:cNvGraphicFramePr>
+              <a:graphicFrameLocks xmlns:a="http://schemas.openxmlformats.org/drawingml/2006/main" noChangeAspect="1"/>
+            </wp:cNvGraphicFramePr>
+            <a:graphic xmlns:a="http://schemas.openxmlformats.org/drawingml/2006/main">
+              <a:graphicData uri="http://schemas.openxmlformats.org/drawingml/2006/picture">
+                <pic:pic xmlns:pic="http://schemas.openxmlformats.org/drawingml/2006/picture">
+                  <pic:nvPicPr>
+                    <pic:cNvPr id="12345680" name="Picture 12345680"/>
+                    <pic:cNvPicPr/>
+                  </pic:nvPicPr>
+                  <pic:blipFill>
+                    <a:blip cstate="print" r:embed="image-4ade6a32">
+                      <a:extLst>
+                        <a:ext uri="{28A0092B-C50C-407E-A947-70E740481C1C}">
+                          <a14:useLocalDpi xmlns:a14="http://schemas.microsoft.com/office/drawing/2010/main" val="0"/>
+                        </a:ext>
+                      </a:extLst>
+                    </a:blip>
+                    <a:stretch>
+                      <a:fillRect/>
+                    </a:stretch>
+                  </pic:blipFill>
+                  <pic:spPr>
+                    <a:xfrm>
+                      <a:off x="0" y="0"/>
+                      <a:ext cx="1440000" cy="720000"/>
+                    </a:xfrm>
+                    <a:prstGeom prst="rect">
+                      <a:avLst/>
+                    </a:prstGeom>
+                  </pic:spPr>
+                </pic:pic>
+              </a:graphicData>
+            </a:graphic>
+          </wp:inline>
+        </w:drawing>
+      </w:r>
+    </w:p>
+    <w:p>
+      <w:pPr>
+        <w:jc w:val="right"/>
+      </w:pPr>
+      <w:r>
+        <w:rPr>
+          <w:noProof/>
+        </w:rPr>
+        <w:drawing>
+          <wp:inline distB="0" distL="0" distR="0" distT="0">
+            <wp:extent cx="1440000" cy="720000"/>
+            <wp:effectExtent b="0" l="0" r="0" t="0"/>
+            <wp:docPr id="12345680" name="Picture 1"/>
+            <wp:cNvGraphicFramePr>
+              <a:graphicFrameLocks xmlns:a="http://schemas.openxmlformats.org/drawingml/2006/main" noChangeAspect="1"/>
+            </wp:cNvGraphicFramePr>
+            <a:graphic xmlns:a="http://schemas.openxmlformats.org/drawingml/2006/main">
+              <a:graphicData uri="http://schemas.openxmlformats.org/drawingml/2006/picture">
+                <pic:pic xmlns:pic="http://schemas.openxmlformats.org/drawingml/2006/picture">
+                  <pic:nvPicPr>
+                    <pic:cNvPr id="12345680" name="Picture 12345680"/>
                     <pic:cNvPicPr/>
                   </pic:nvPicPr>
                   <pic:blipFill>

</xml_diff>

<commit_message>
Some basic text work done
</commit_message>
<xml_diff>
--- a/spec/fixtures/sample.docx
+++ b/spec/fixtures/sample.docx
@@ -3,13 +3,74 @@
 <w:document xmlns:aink="http://schemas.microsoft.com/office/drawing/2016/ink" xmlns:am3d="http://schemas.microsoft.com/office/drawing/2017/model3d" xmlns:cx="http://schemas.microsoft.com/office/drawing/2014/chartex" xmlns:cx1="http://schemas.microsoft.com/office/drawing/2015/9/8/chartex" xmlns:cx2="http://schemas.microsoft.com/office/drawing/2015/10/21/chartex" xmlns:cx3="http://schemas.microsoft.com/office/drawing/2016/5/9/chartex" xmlns:cx4="http://schemas.microsoft.com/office/drawing/2016/5/10/chartex" xmlns:cx5="http://schemas.microsoft.com/office/drawing/2016/5/11/chartex" xmlns:cx6="http://schemas.microsoft.com/office/drawing/2016/5/12/chartex" xmlns:cx7="http://schemas.microsoft.com/office/drawing/2016/5/13/chartex" xmlns:cx8="http://schemas.microsoft.com/office/drawing/2016/5/14/chartex" xmlns:m="http://schemas.openxmlformats.org/officeDocument/2006/math" xmlns:mc="http://schemas.openxmlformats.org/markup-compatibility/2006" xmlns:o="urn:schemas-microsoft-com:office:office" xmlns:oel="http://schemas.microsoft.com/office/2019/extlst" xmlns:r="http://schemas.openxmlformats.org/officeDocument/2006/relationships" xmlns:v="urn:schemas-microsoft-com:vml" xmlns:w="http://schemas.openxmlformats.org/wordprocessingml/2006/main" xmlns:w10="urn:schemas-microsoft-com:office:word" xmlns:w14="http://schemas.microsoft.com/office/word/2010/wordml" xmlns:w15="http://schemas.microsoft.com/office/word/2012/wordml" xmlns:w16="http://schemas.microsoft.com/office/word/2018/wordml" xmlns:w16cex="http://schemas.microsoft.com/office/word/2018/wordml/cex" xmlns:w16cid="http://schemas.microsoft.com/office/word/2016/wordml/cid" xmlns:w16sdtdh="http://schemas.microsoft.com/office/word/2020/wordml/sdtdatahash" xmlns:w16se="http://schemas.microsoft.com/office/word/2015/wordml/symex" xmlns:wne="http://schemas.microsoft.com/office/word/2006/wordml" xmlns:wp="http://schemas.openxmlformats.org/drawingml/2006/wordprocessingDrawing" xmlns:wp14="http://schemas.microsoft.com/office/word/2010/wordprocessingDrawing" xmlns:wpc="http://schemas.microsoft.com/office/word/2010/wordprocessingCanvas" xmlns:wpg="http://schemas.microsoft.com/office/word/2010/wordprocessingGroup" xmlns:wpi="http://schemas.microsoft.com/office/word/2010/wordprocessingInk" xmlns:wps="http://schemas.microsoft.com/office/word/2010/wordprocessingShape" mc:Ignorable="w14 w15 w16se w16cid w16 w16cex w16sdtdh wp14">
   <w:body>
     <w:p>
+      <w:pPr>
+        <w:jc w:val="left"/>
+      </w:pPr>
       <w:r>
+        <w:rPr>
+          <w:rFonts w:ascii="Arial" w:cs="Arial" w:hAnsi="Arial"/>
+          <w:color w:val="000000"/>
+          <w:sz w:val="36"/>
+          <w:szCs w:val="36"/>
+        </w:rPr>
         <w:t xml:space="preserve">Title</w:t>
       </w:r>
     </w:p>
     <w:p>
+      <w:pPr>
+        <w:jc w:val="left"/>
+      </w:pPr>
       <w:r>
+        <w:rPr>
+          <w:rFonts w:ascii="Times New Roman" w:cs="Times New Roman" w:hAnsi="Times New Roman"/>
+          <w:color w:val="040404"/>
+          <w:sz w:val="28"/>
+          <w:szCs w:val="28"/>
+        </w:rPr>
         <w:t xml:space="preserve">Body copy</w:t>
+      </w:r>
+    </w:p>
+    <w:p>
+      <w:pPr>
+        <w:jc w:val="center"/>
+      </w:pPr>
+      <w:r>
+        <w:rPr>
+          <w:rFonts w:ascii="Times New Roman" w:cs="Times New Roman" w:hAnsi="Times New Roman"/>
+          <w:color w:val="040404"/>
+          <w:sz w:val="28"/>
+          <w:szCs w:val="28"/>
+        </w:rPr>
+        <w:t xml:space="preserve">Centred text</w:t>
+      </w:r>
+    </w:p>
+    <w:p>
+      <w:pPr>
+        <w:jc w:val="right"/>
+      </w:pPr>
+      <w:r>
+        <w:rPr>
+          <w:rFonts w:ascii="Times New Roman" w:cs="Times New Roman" w:hAnsi="Times New Roman"/>
+          <w:color w:val="040404"/>
+          <w:sz w:val="28"/>
+          <w:szCs w:val="28"/>
+        </w:rPr>
+        <w:t xml:space="preserve">Right-aligned text</w:t>
+      </w:r>
+    </w:p>
+    <w:p>
+      <w:pPr>
+        <w:jc w:val="left"/>
+      </w:pPr>
+      <w:r>
+        <w:rPr>
+          <w:rFonts w:ascii="Times New Roman" w:cs="Times New Roman" w:hAnsi="Times New Roman"/>
+          <w:color w:val="040404"/>
+          <w:sz w:val="28"/>
+          <w:szCs w:val="28"/>
+          <w:highlight w:val="yellow"/>
+        </w:rPr>
+        <w:t xml:space="preserve">Highlighted text</w:t>
       </w:r>
     </w:p>
     <w:p>

</xml_diff>

<commit_message>
Links and more advanced paragraph formatting done
</commit_message>
<xml_diff>
--- a/spec/fixtures/sample.docx
+++ b/spec/fixtures/sample.docx
@@ -3,9 +3,7 @@
 <w:document xmlns:aink="http://schemas.microsoft.com/office/drawing/2016/ink" xmlns:am3d="http://schemas.microsoft.com/office/drawing/2017/model3d" xmlns:cx="http://schemas.microsoft.com/office/drawing/2014/chartex" xmlns:cx1="http://schemas.microsoft.com/office/drawing/2015/9/8/chartex" xmlns:cx2="http://schemas.microsoft.com/office/drawing/2015/10/21/chartex" xmlns:cx3="http://schemas.microsoft.com/office/drawing/2016/5/9/chartex" xmlns:cx4="http://schemas.microsoft.com/office/drawing/2016/5/10/chartex" xmlns:cx5="http://schemas.microsoft.com/office/drawing/2016/5/11/chartex" xmlns:cx6="http://schemas.microsoft.com/office/drawing/2016/5/12/chartex" xmlns:cx7="http://schemas.microsoft.com/office/drawing/2016/5/13/chartex" xmlns:cx8="http://schemas.microsoft.com/office/drawing/2016/5/14/chartex" xmlns:m="http://schemas.openxmlformats.org/officeDocument/2006/math" xmlns:mc="http://schemas.openxmlformats.org/markup-compatibility/2006" xmlns:o="urn:schemas-microsoft-com:office:office" xmlns:oel="http://schemas.microsoft.com/office/2019/extlst" xmlns:r="http://schemas.openxmlformats.org/officeDocument/2006/relationships" xmlns:v="urn:schemas-microsoft-com:vml" xmlns:w="http://schemas.openxmlformats.org/wordprocessingml/2006/main" xmlns:w10="urn:schemas-microsoft-com:office:word" xmlns:w14="http://schemas.microsoft.com/office/word/2010/wordml" xmlns:w15="http://schemas.microsoft.com/office/word/2012/wordml" xmlns:w16="http://schemas.microsoft.com/office/word/2018/wordml" xmlns:w16cex="http://schemas.microsoft.com/office/word/2018/wordml/cex" xmlns:w16cid="http://schemas.microsoft.com/office/word/2016/wordml/cid" xmlns:w16sdtdh="http://schemas.microsoft.com/office/word/2020/wordml/sdtdatahash" xmlns:w16se="http://schemas.microsoft.com/office/word/2015/wordml/symex" xmlns:wne="http://schemas.microsoft.com/office/word/2006/wordml" xmlns:wp="http://schemas.openxmlformats.org/drawingml/2006/wordprocessingDrawing" xmlns:wp14="http://schemas.microsoft.com/office/word/2010/wordprocessingDrawing" xmlns:wpc="http://schemas.microsoft.com/office/word/2010/wordprocessingCanvas" xmlns:wpg="http://schemas.microsoft.com/office/word/2010/wordprocessingGroup" xmlns:wpi="http://schemas.microsoft.com/office/word/2010/wordprocessingInk" xmlns:wps="http://schemas.microsoft.com/office/word/2010/wordprocessingShape" mc:Ignorable="w14 w15 w16se w16cid w16 w16cex w16sdtdh wp14">
   <w:body>
     <w:p>
-      <w:pPr>
-        <w:jc w:val="left"/>
-      </w:pPr>
+      <w:pPr/>
       <w:r>
         <w:rPr>
           <w:rFonts w:ascii="Arial" w:cs="Arial" w:hAnsi="Arial"/>
@@ -17,9 +15,7 @@
       </w:r>
     </w:p>
     <w:p>
-      <w:pPr>
-        <w:jc w:val="left"/>
-      </w:pPr>
+      <w:pPr/>
       <w:r>
         <w:rPr>
           <w:rFonts w:ascii="Times New Roman" w:cs="Times New Roman" w:hAnsi="Times New Roman"/>
@@ -28,6 +24,111 @@
           <w:szCs w:val="28"/>
         </w:rPr>
         <w:t xml:space="preserve">Body copy</w:t>
+      </w:r>
+    </w:p>
+    <w:p>
+      <w:pPr/>
+      <w:r>
+        <w:rPr>
+          <w:rFonts w:ascii="Times New Roman" w:cs="Times New Roman" w:hAnsi="Times New Roman"/>
+          <w:color w:val="040404"/>
+          <w:sz w:val="28"/>
+          <w:szCs w:val="28"/>
+        </w:rPr>
+        <w:t xml:space="preserve">This is </w:t>
+      </w:r>
+      <w:r>
+        <w:rPr>
+          <w:rFonts w:ascii="Times New Roman" w:cs="Times New Roman" w:hAnsi="Times New Roman"/>
+          <w:color w:val="040404"/>
+          <w:sz w:val="28"/>
+          <w:szCs w:val="28"/>
+          <w:b/>
+          <w:bCs/>
+        </w:rPr>
+        <w:t xml:space="preserve">bold</w:t>
+      </w:r>
+      <w:r>
+        <w:rPr>
+          <w:rFonts w:ascii="Times New Roman" w:cs="Times New Roman" w:hAnsi="Times New Roman"/>
+          <w:color w:val="040404"/>
+          <w:sz w:val="28"/>
+          <w:szCs w:val="28"/>
+        </w:rPr>
+        <w:t xml:space="preserve">, </w:t>
+      </w:r>
+      <w:r>
+        <w:rPr>
+          <w:rFonts w:ascii="Times New Roman" w:cs="Times New Roman" w:hAnsi="Times New Roman"/>
+          <w:color w:val="040404"/>
+          <w:sz w:val="28"/>
+          <w:szCs w:val="28"/>
+          <w:i/>
+          <w:iCs/>
+        </w:rPr>
+        <w:t xml:space="preserve">Italic</w:t>
+      </w:r>
+      <w:r>
+        <w:rPr>
+          <w:rFonts w:ascii="Times New Roman" w:cs="Times New Roman" w:hAnsi="Times New Roman"/>
+          <w:color w:val="040404"/>
+          <w:sz w:val="28"/>
+          <w:szCs w:val="28"/>
+        </w:rPr>
+        <w:t xml:space="preserve"> and </w:t>
+      </w:r>
+      <w:r>
+        <w:rPr>
+          <w:rFonts w:ascii="Times New Roman" w:cs="Times New Roman" w:hAnsi="Times New Roman"/>
+          <w:color w:val="040404"/>
+          <w:sz w:val="28"/>
+          <w:szCs w:val="28"/>
+          <w:u w:val="single"/>
+        </w:rPr>
+        <w:t xml:space="preserve">Underlined</w:t>
+      </w:r>
+      <w:r>
+        <w:rPr>
+          <w:rFonts w:ascii="Times New Roman" w:cs="Times New Roman" w:hAnsi="Times New Roman"/>
+          <w:color w:val="040404"/>
+          <w:sz w:val="28"/>
+          <w:szCs w:val="28"/>
+        </w:rPr>
+        <w:t xml:space="preserve">.</w:t>
+      </w:r>
+    </w:p>
+    <w:p>
+      <w:pPr/>
+      <w:r>
+        <w:rPr>
+          <w:rFonts w:ascii="Times New Roman" w:cs="Times New Roman" w:hAnsi="Times New Roman"/>
+          <w:color w:val="040404"/>
+          <w:sz w:val="28"/>
+          <w:szCs w:val="28"/>
+        </w:rPr>
+        <w:t xml:space="preserve">Text can also contain </w:t>
+      </w:r>
+      <w:hyperlink r:id="url-ef7efc98">
+        <w:r>
+          <w:rPr>
+            <w:rFonts w:ascii="Times New Roman" w:cs="Times New Roman" w:hAnsi="Times New Roman"/>
+            <w:color w:val="040404"/>
+            <w:sz w:val="28"/>
+            <w:szCs w:val="28"/>
+            <w:u w:val="single"/>
+            <w:rStyle w:val="Hyperlink"/>
+          </w:rPr>
+          <w:t xml:space="preserve">Links</w:t>
+        </w:r>
+      </w:hyperlink>
+      <w:r>
+        <w:rPr>
+          <w:rFonts w:ascii="Times New Roman" w:cs="Times New Roman" w:hAnsi="Times New Roman"/>
+          <w:color w:val="040404"/>
+          <w:sz w:val="28"/>
+          <w:szCs w:val="28"/>
+        </w:rPr>
+        <w:t xml:space="preserve">.</w:t>
       </w:r>
     </w:p>
     <w:p>
@@ -59,8 +160,36 @@
       </w:r>
     </w:p>
     <w:p>
+      <w:pPr/>
+      <w:r>
+        <w:rPr>
+          <w:rFonts w:ascii="Times New Roman" w:cs="Times New Roman" w:hAnsi="Times New Roman"/>
+          <w:color w:val="040404"/>
+          <w:sz w:val="28"/>
+          <w:szCs w:val="28"/>
+          <w:highlight w:val="yellow"/>
+        </w:rPr>
+        <w:t xml:space="preserve">Highlighted text</w:t>
+      </w:r>
+    </w:p>
+    <w:p>
+      <w:pPr/>
+      <w:r>
+        <w:rPr>
+          <w:rFonts w:ascii="Times New Roman" w:cs="Times New Roman" w:hAnsi="Times New Roman"/>
+          <w:color w:val="040404"/>
+          <w:sz w:val="28"/>
+          <w:szCs w:val="28"/>
+        </w:rPr>
+        <w:t xml:space="preserve">This won't show as &lt;b&gt;bold&lt;/b&gt;</w:t>
+      </w:r>
+    </w:p>
+    <w:p>
       <w:pPr>
-        <w:jc w:val="left"/>
+        <w:tabs>
+          <w:tab w:pos="566" w:val="left"/>
+          <w:tab w:pos="1133" w:val="left"/>
+        </w:tabs>
       </w:pPr>
       <w:r>
         <w:rPr>
@@ -68,9 +197,77 @@
           <w:color w:val="040404"/>
           <w:sz w:val="28"/>
           <w:szCs w:val="28"/>
-          <w:highlight w:val="yellow"/>
-        </w:rPr>
-        <w:t xml:space="preserve">Highlighted text</w:t>
+        </w:rPr>
+        <w:t xml:space="preserve">1.	Heading</w:t>
+      </w:r>
+    </w:p>
+    <w:p>
+      <w:pPr>
+        <w:tabs>
+          <w:tab w:pos="566" w:val="left"/>
+          <w:tab w:pos="1133" w:val="left"/>
+        </w:tabs>
+        <w:ind w:hanging="1133" w:left="1133"/>
+      </w:pPr>
+      <w:r>
+        <w:rPr>
+          <w:rFonts w:ascii="Times New Roman" w:cs="Times New Roman" w:hAnsi="Times New Roman"/>
+          <w:color w:val="040404"/>
+          <w:sz w:val="28"/>
+          <w:szCs w:val="28"/>
+        </w:rPr>
+        <w:t xml:space="preserve">	1.1	Subheading</w:t>
+      </w:r>
+    </w:p>
+    <w:p>
+      <w:pPr>
+        <w:tabs>
+          <w:tab w:pos="566" w:val="left"/>
+          <w:tab w:pos="1133" w:val="left"/>
+          <w:tab w:pos="5669" w:val="left"/>
+        </w:tabs>
+        <w:ind w:hanging="1133" w:left="1133"/>
+      </w:pPr>
+      <w:r>
+        <w:rPr>
+          <w:rFonts w:ascii="Times New Roman" w:cs="Times New Roman" w:hAnsi="Times New Roman"/>
+          <w:color w:val="040404"/>
+          <w:sz w:val="28"/>
+          <w:szCs w:val="28"/>
+        </w:rPr>
+        <w:t xml:space="preserve">	1.1.1	Body copy	with spaced out</w:t>
+      </w:r>
+    </w:p>
+    <w:p>
+      <w:pPr>
+        <w:tabs>
+          <w:tab w:pos="283" w:val="left"/>
+        </w:tabs>
+      </w:pPr>
+      <w:r>
+        <w:rPr>
+          <w:rFonts w:ascii="Times New Roman" w:cs="Times New Roman" w:hAnsi="Times New Roman"/>
+          <w:color w:val="040404"/>
+          <w:sz w:val="28"/>
+          <w:szCs w:val="28"/>
+        </w:rPr>
+        <w:t xml:space="preserve">☐	Empty checkbox</w:t>
+      </w:r>
+    </w:p>
+    <w:p>
+      <w:pPr>
+        <w:tabs>
+          <w:tab w:pos="283" w:val="left"/>
+        </w:tabs>
+      </w:pPr>
+      <w:r>
+        <w:rPr>
+          <w:rFonts w:ascii="Times New Roman" w:cs="Times New Roman" w:hAnsi="Times New Roman"/>
+          <w:color w:val="040404"/>
+          <w:sz w:val="28"/>
+          <w:szCs w:val="28"/>
+        </w:rPr>
+        <w:t xml:space="preserve">☒	Checked checkbox</w:t>
       </w:r>
     </w:p>
     <w:p>

</xml_diff>

<commit_message>
Test combining b, i and u
</commit_message>
<xml_diff>
--- a/spec/fixtures/sample.docx
+++ b/spec/fixtures/sample.docx
@@ -86,6 +86,53 @@
           <w:u w:val="single"/>
         </w:rPr>
         <w:t xml:space="preserve">Underlined</w:t>
+      </w:r>
+      <w:r>
+        <w:rPr>
+          <w:rFonts w:ascii="Times New Roman" w:cs="Times New Roman" w:hAnsi="Times New Roman"/>
+          <w:color w:val="040404"/>
+          <w:sz w:val="28"/>
+          <w:szCs w:val="28"/>
+        </w:rPr>
+        <w:t xml:space="preserve"> and </w:t>
+      </w:r>
+      <w:r>
+        <w:rPr>
+          <w:rFonts w:ascii="Times New Roman" w:cs="Times New Roman" w:hAnsi="Times New Roman"/>
+          <w:color w:val="040404"/>
+          <w:sz w:val="28"/>
+          <w:szCs w:val="28"/>
+          <w:b/>
+          <w:bCs/>
+        </w:rPr>
+        <w:t xml:space="preserve"/>
+      </w:r>
+      <w:r>
+        <w:rPr>
+          <w:rFonts w:ascii="Times New Roman" w:cs="Times New Roman" w:hAnsi="Times New Roman"/>
+          <w:color w:val="040404"/>
+          <w:sz w:val="28"/>
+          <w:szCs w:val="28"/>
+          <w:b/>
+          <w:bCs/>
+          <w:i/>
+          <w:iCs/>
+        </w:rPr>
+        <w:t xml:space="preserve"/>
+      </w:r>
+      <w:r>
+        <w:rPr>
+          <w:rFonts w:ascii="Times New Roman" w:cs="Times New Roman" w:hAnsi="Times New Roman"/>
+          <w:color w:val="040404"/>
+          <w:sz w:val="28"/>
+          <w:szCs w:val="28"/>
+          <w:b/>
+          <w:bCs/>
+          <w:i/>
+          <w:iCs/>
+          <w:u w:val="single"/>
+        </w:rPr>
+        <w:t xml:space="preserve">Combined</w:t>
       </w:r>
       <w:r>
         <w:rPr>

</xml_diff>

<commit_message>
Add 'after' to images and paragraphs to adjust spacing
</commit_message>
<xml_diff>
--- a/spec/fixtures/sample.docx
+++ b/spec/fixtures/sample.docx
@@ -3,7 +3,9 @@
 <w:document xmlns:aink="http://schemas.microsoft.com/office/drawing/2016/ink" xmlns:am3d="http://schemas.microsoft.com/office/drawing/2017/model3d" xmlns:cx="http://schemas.microsoft.com/office/drawing/2014/chartex" xmlns:cx1="http://schemas.microsoft.com/office/drawing/2015/9/8/chartex" xmlns:cx2="http://schemas.microsoft.com/office/drawing/2015/10/21/chartex" xmlns:cx3="http://schemas.microsoft.com/office/drawing/2016/5/9/chartex" xmlns:cx4="http://schemas.microsoft.com/office/drawing/2016/5/10/chartex" xmlns:cx5="http://schemas.microsoft.com/office/drawing/2016/5/11/chartex" xmlns:cx6="http://schemas.microsoft.com/office/drawing/2016/5/12/chartex" xmlns:cx7="http://schemas.microsoft.com/office/drawing/2016/5/13/chartex" xmlns:cx8="http://schemas.microsoft.com/office/drawing/2016/5/14/chartex" xmlns:m="http://schemas.openxmlformats.org/officeDocument/2006/math" xmlns:mc="http://schemas.openxmlformats.org/markup-compatibility/2006" xmlns:o="urn:schemas-microsoft-com:office:office" xmlns:oel="http://schemas.microsoft.com/office/2019/extlst" xmlns:r="http://schemas.openxmlformats.org/officeDocument/2006/relationships" xmlns:v="urn:schemas-microsoft-com:vml" xmlns:w="http://schemas.openxmlformats.org/wordprocessingml/2006/main" xmlns:w10="urn:schemas-microsoft-com:office:word" xmlns:w14="http://schemas.microsoft.com/office/word/2010/wordml" xmlns:w15="http://schemas.microsoft.com/office/word/2012/wordml" xmlns:w16="http://schemas.microsoft.com/office/word/2018/wordml" xmlns:w16cex="http://schemas.microsoft.com/office/word/2018/wordml/cex" xmlns:w16cid="http://schemas.microsoft.com/office/word/2016/wordml/cid" xmlns:w16sdtdh="http://schemas.microsoft.com/office/word/2020/wordml/sdtdatahash" xmlns:w16se="http://schemas.microsoft.com/office/word/2015/wordml/symex" xmlns:wne="http://schemas.microsoft.com/office/word/2006/wordml" xmlns:wp="http://schemas.openxmlformats.org/drawingml/2006/wordprocessingDrawing" xmlns:wp14="http://schemas.microsoft.com/office/word/2010/wordprocessingDrawing" xmlns:wpc="http://schemas.microsoft.com/office/word/2010/wordprocessingCanvas" xmlns:wpg="http://schemas.microsoft.com/office/word/2010/wordprocessingGroup" xmlns:wpi="http://schemas.microsoft.com/office/word/2010/wordprocessingInk" xmlns:wps="http://schemas.microsoft.com/office/word/2010/wordprocessingShape" mc:Ignorable="w14 w15 w16se w16cid w16 w16cex w16sdtdh wp14">
   <w:body>
     <w:p>
-      <w:pPr/>
+      <w:pPr>
+        <w:spacing w:after="240"/>
+      </w:pPr>
       <w:r>
         <w:rPr>
           <w:rFonts w:ascii="Arial" w:cs="Arial" w:hAnsi="Arial"/>
@@ -331,6 +333,7 @@
     </w:p>
     <w:p/>
     <w:p>
+      <w:pPr/>
       <w:r>
         <w:rPr>
           <w:noProof/>
@@ -339,7 +342,7 @@
           <wp:inline distB="0" distL="0" distR="0" distT="0">
             <wp:extent cx="1440000" cy="720000"/>
             <wp:effectExtent b="0" l="0" r="0" t="0"/>
-            <wp:docPr id="12345680" name="Picture 1"/>
+            <wp:docPr id="12345681" name="Picture 1"/>
             <wp:cNvGraphicFramePr>
               <a:graphicFrameLocks xmlns:a="http://schemas.openxmlformats.org/drawingml/2006/main" noChangeAspect="1"/>
             </wp:cNvGraphicFramePr>
@@ -347,7 +350,7 @@
               <a:graphicData uri="http://schemas.openxmlformats.org/drawingml/2006/picture">
                 <pic:pic xmlns:pic="http://schemas.openxmlformats.org/drawingml/2006/picture">
                   <pic:nvPicPr>
-                    <pic:cNvPr id="12345680" name="Picture 12345680"/>
+                    <pic:cNvPr id="12345681" name="Picture 12345681"/>
                     <pic:cNvPicPr/>
                   </pic:nvPicPr>
                   <pic:blipFill>
@@ -390,7 +393,7 @@
           <wp:inline distB="0" distL="0" distR="0" distT="0">
             <wp:extent cx="1440000" cy="720000"/>
             <wp:effectExtent b="0" l="0" r="0" t="0"/>
-            <wp:docPr id="12345680" name="Picture 1"/>
+            <wp:docPr id="12345681" name="Picture 1"/>
             <wp:cNvGraphicFramePr>
               <a:graphicFrameLocks xmlns:a="http://schemas.openxmlformats.org/drawingml/2006/main" noChangeAspect="1"/>
             </wp:cNvGraphicFramePr>
@@ -398,7 +401,7 @@
               <a:graphicData uri="http://schemas.openxmlformats.org/drawingml/2006/picture">
                 <pic:pic xmlns:pic="http://schemas.openxmlformats.org/drawingml/2006/picture">
                   <pic:nvPicPr>
-                    <pic:cNvPr id="12345680" name="Picture 12345680"/>
+                    <pic:cNvPr id="12345681" name="Picture 12345681"/>
                     <pic:cNvPicPr/>
                   </pic:nvPicPr>
                   <pic:blipFill>
@@ -432,6 +435,7 @@
     <w:p>
       <w:pPr>
         <w:jc w:val="right"/>
+        <w:spacing w:after="400"/>
       </w:pPr>
       <w:r>
         <w:rPr>
@@ -441,7 +445,7 @@
           <wp:inline distB="0" distL="0" distR="0" distT="0">
             <wp:extent cx="1440000" cy="720000"/>
             <wp:effectExtent b="0" l="0" r="0" t="0"/>
-            <wp:docPr id="12345680" name="Picture 1"/>
+            <wp:docPr id="12345681" name="Picture 1"/>
             <wp:cNvGraphicFramePr>
               <a:graphicFrameLocks xmlns:a="http://schemas.openxmlformats.org/drawingml/2006/main" noChangeAspect="1"/>
             </wp:cNvGraphicFramePr>
@@ -449,7 +453,58 @@
               <a:graphicData uri="http://schemas.openxmlformats.org/drawingml/2006/picture">
                 <pic:pic xmlns:pic="http://schemas.openxmlformats.org/drawingml/2006/picture">
                   <pic:nvPicPr>
-                    <pic:cNvPr id="12345680" name="Picture 12345680"/>
+                    <pic:cNvPr id="12345681" name="Picture 12345681"/>
+                    <pic:cNvPicPr/>
+                  </pic:nvPicPr>
+                  <pic:blipFill>
+                    <a:blip cstate="print" r:embed="image-4ade6a32">
+                      <a:extLst>
+                        <a:ext uri="{28A0092B-C50C-407E-A947-70E740481C1C}">
+                          <a14:useLocalDpi xmlns:a14="http://schemas.microsoft.com/office/drawing/2010/main" val="0"/>
+                        </a:ext>
+                      </a:extLst>
+                    </a:blip>
+                    <a:stretch>
+                      <a:fillRect/>
+                    </a:stretch>
+                  </pic:blipFill>
+                  <pic:spPr>
+                    <a:xfrm>
+                      <a:off x="0" y="0"/>
+                      <a:ext cx="1440000" cy="720000"/>
+                    </a:xfrm>
+                    <a:prstGeom prst="rect">
+                      <a:avLst/>
+                    </a:prstGeom>
+                  </pic:spPr>
+                </pic:pic>
+              </a:graphicData>
+            </a:graphic>
+          </wp:inline>
+        </w:drawing>
+      </w:r>
+    </w:p>
+    <w:p>
+      <w:pPr>
+        <w:jc w:val="right"/>
+      </w:pPr>
+      <w:r>
+        <w:rPr>
+          <w:noProof/>
+        </w:rPr>
+        <w:drawing>
+          <wp:inline distB="0" distL="0" distR="0" distT="0">
+            <wp:extent cx="1440000" cy="720000"/>
+            <wp:effectExtent b="0" l="0" r="0" t="0"/>
+            <wp:docPr id="12345681" name="Picture 1"/>
+            <wp:cNvGraphicFramePr>
+              <a:graphicFrameLocks xmlns:a="http://schemas.openxmlformats.org/drawingml/2006/main" noChangeAspect="1"/>
+            </wp:cNvGraphicFramePr>
+            <a:graphic xmlns:a="http://schemas.openxmlformats.org/drawingml/2006/main">
+              <a:graphicData uri="http://schemas.openxmlformats.org/drawingml/2006/picture">
+                <pic:pic xmlns:pic="http://schemas.openxmlformats.org/drawingml/2006/picture">
+                  <pic:nvPicPr>
+                    <pic:cNvPr id="12345681" name="Picture 12345681"/>
                     <pic:cNvPicPr/>
                   </pic:nvPicPr>
                   <pic:blipFill>

</xml_diff>

<commit_message>
0.1.6 extra blank page gone
</commit_message>
<xml_diff>
--- a/spec/fixtures/sample.docx
+++ b/spec/fixtures/sample.docx
@@ -540,16 +540,12 @@
         <w:br w:type="page"/>
       </w:r>
     </w:p>
-    <w:p>
-      <w:pPr>
-        <w:sectPr>
-          <w:pgSz w:w="11906" w:h="15840" w:orient="portrait"/>
-          <w:pgMar w:bottom="1133" w:footer="708" w:gutter="0" w:header="708" w:left="1133" w:right="1133" w:top="1133"/>
-          <w:cols w:space="708"/>
-          <w:docGrid w:linePitch="360"/>
-        </w:sectPr>
-      </w:pPr>
-    </w:p>
+    <w:sectPr>
+      <w:pgSz w:w="11906" w:h="15840"/>
+      <w:pgMar w:bottom="1133" w:footer="708" w:gutter="0" w:header="708" w:left="1133" w:right="1133" w:top="1133"/>
+      <w:cols w:space="708"/>
+      <w:docGrid w:linePitch="360"/>
+    </w:sectPr>
     <w:tbl>
       <w:tblPr>
         <w:tblStyle w:val="TableGrid"/>
@@ -787,16 +783,12 @@
         </w:tc>
       </w:tr>
     </w:tbl>
-    <w:p>
-      <w:pPr>
-        <w:sectPr>
-          <w:pgSz w:w="15840" w:h="11906" w:orient="landscape"/>
-          <w:pgMar w:bottom="1133" w:footer="708" w:gutter="0" w:header="708" w:left="1133" w:right="1133" w:top="1133"/>
-          <w:cols w:space="708"/>
-          <w:docGrid w:linePitch="360"/>
-        </w:sectPr>
-      </w:pPr>
-    </w:p>
+    <w:sectPr>
+      <w:pgSz w:w="15840" w:h="11906" w:orient="landscape}"/>
+      <w:pgMar w:bottom="1133" w:footer="708" w:gutter="0" w:header="708" w:left="1133" w:right="1133" w:top="1133"/>
+      <w:cols w:space="708"/>
+      <w:docGrid w:linePitch="360"/>
+    </w:sectPr>
   </w:body>
 </w:document>
 </file>

</xml_diff>

<commit_message>
Add highlight to spec
</commit_message>
<xml_diff>
--- a/spec/fixtures/sample.docx
+++ b/spec/fixtures/sample.docx
@@ -693,6 +693,25 @@
                 <w:bCs/>
               </w:rPr>
               <w:t xml:space="preserve">here</w:t>
+            </w:r>
+            <w:r>
+              <w:rPr>
+                <w:rFonts w:ascii="Arial" w:cs="Arial" w:hAnsi="Arial"/>
+                <w:color w:val="ff0000"/>
+                <w:sz w:val="36"/>
+                <w:szCs w:val="36"/>
+              </w:rPr>
+              <w:t xml:space="preserve"> </w:t>
+            </w:r>
+            <w:r>
+              <w:rPr>
+                <w:rFonts w:ascii="Arial" w:cs="Arial" w:hAnsi="Arial"/>
+                <w:color w:val="ff0000"/>
+                <w:sz w:val="36"/>
+                <w:szCs w:val="36"/>
+                <w:highlight w:val="yellow"/>
+              </w:rPr>
+              <w:t xml:space="preserve">highlighted</w:t>
             </w:r>
           </w:p>
         </w:tc>

</xml_diff>